<commit_message>
New translations exit interview_v2.docx (Xhosa)
</commit_message>
<xml_diff>
--- a/translations/parenttext_5day_south_africa/xh/xh_Exit interview_V2.docx
+++ b/translations/parenttext_5day_south_africa/xh/xh_Exit interview_V2.docx
@@ -11,7 +11,7 @@
         <w:pStyle w:val="P68B1DB1-Normal1"/>
       </w:pPr>
       <w:r>
-        <w:t xml:space="preserve">Appendix 5: SWIFT Exit Interview Schedule</w:t>
+        <w:t xml:space="preserve">ISihlomelo sesi-5: Ishedyuli yodliwano-ndlebe lokuphuma lwe-SWIFT</w:t>
       </w:r>
     </w:p>
     <w:p>
@@ -302,7 +302,7 @@
         <w:pStyle w:val="P68B1DB1-Normal2"/>
       </w:pPr>
       <w:r>
-        <w:t xml:space="preserve">Hi! I just have three quick questions for you about your clinic visit today.</w:t>
+        <w:t xml:space="preserve">Molo! Ndinemibuzo ekhawulezileyo emithathu kuwe malunga notyelelo lwakho eklinikhi namhlanje.</w:t>
       </w:r>
     </w:p>
     <w:p>
@@ -326,7 +326,7 @@
         </w:rPr>
       </w:pPr>
       <w:r>
-        <w:t xml:space="preserve">Are you a parent or a caregiver of a child? </w:t>
+        <w:t xml:space="preserve">Ingaba ungumzali okanye umnonopheli womntwana?</w:t>
       </w:r>
     </w:p>
     <w:p/>
@@ -348,7 +348,7 @@
         </w:rPr>
       </w:pPr>
       <w:r>
-        <w:t xml:space="preserve">Did you see a poster in the clinic today advertising a parenting programme?</w:t>
+        <w:t xml:space="preserve">Ukhe wayibona ipowusta ekliniki namhlanje ibhengeza inkqubo yobuzali?</w:t>
       </w:r>
     </w:p>
     <w:p/>
@@ -389,7 +389,7 @@
         <w:pStyle w:val="P68B1DB1-Normal3"/>
       </w:pPr>
       <w:r>
-        <w:t xml:space="preserve">Document for interviewers to keep track of and tally responses:</w:t>
+        <w:t xml:space="preserve">Yenza amaxwebhu odliwano-ndlebe ukuze ugcine umkhondo kunye nokuhlanganisa iimpendulo:</w:t>
       </w:r>
     </w:p>
     <w:p>
@@ -408,7 +408,7 @@
         <w:pStyle w:val="P68B1DB1-Normal4"/>
       </w:pPr>
       <w:r>
-        <w:t xml:space="preserve">Site________________________      Clinic Name ____________________________   </w:t>
+        <w:t xml:space="preserve">Indawo_________________________ Igama leklinikhi ______________________________________</w:t>
       </w:r>
     </w:p>
     <w:p>
@@ -422,7 +422,7 @@
         <w:pStyle w:val="P68B1DB1-Normal4"/>
       </w:pPr>
       <w:r>
-        <w:t xml:space="preserve">RA ______________________________       Date_______________________ </w:t>
+        <w:t xml:space="preserve">RA ___________________________________ Umhla___________________________________</w:t>
       </w:r>
     </w:p>
     <w:tbl>
@@ -477,7 +477,7 @@
               <w:pStyle w:val="P68B1DB1-Normal4"/>
             </w:pPr>
             <w:r>
-              <w:t xml:space="preserve">Are you a parent or a caregiver of a child?</w:t>
+              <w:t xml:space="preserve">Ingaba ungumzali okanye umnonopheli womntwana?</w:t>
             </w:r>
           </w:p>
         </w:tc>
@@ -503,7 +503,7 @@
               <w:pStyle w:val="P68B1DB1-Normal4"/>
             </w:pPr>
             <w:r>
-              <w:t xml:space="preserve">Did you see a poster in the clinic today advertising a parenting programme?</w:t>
+              <w:t xml:space="preserve">Ukhe wayibona ipowusta ekliniki namhlanje ibhengeza inkqubo yobuzali?</w:t>
             </w:r>
           </w:p>
         </w:tc>
@@ -559,7 +559,7 @@
               <w:pStyle w:val="P68B1DB1-Normal4"/>
             </w:pPr>
             <w:r>
-              <w:t>Yes</w:t>
+              <w:t>Ewe</w:t>
             </w:r>
           </w:p>
         </w:tc>
@@ -583,7 +583,7 @@
               <w:pStyle w:val="P68B1DB1-Normal4"/>
             </w:pPr>
             <w:r>
-              <w:t>No</w:t>
+              <w:t>Hayi</w:t>
             </w:r>
           </w:p>
         </w:tc>
@@ -607,7 +607,7 @@
               <w:pStyle w:val="P68B1DB1-Normal4"/>
             </w:pPr>
             <w:r>
-              <w:t>Yes</w:t>
+              <w:t>Ewe</w:t>
             </w:r>
           </w:p>
         </w:tc>
@@ -631,7 +631,7 @@
               <w:pStyle w:val="P68B1DB1-Normal4"/>
             </w:pPr>
             <w:r>
-              <w:t>No</w:t>
+              <w:t>Hayi</w:t>
             </w:r>
           </w:p>
         </w:tc>
@@ -655,7 +655,7 @@
               <w:pStyle w:val="P68B1DB1-Normal4"/>
             </w:pPr>
             <w:r>
-              <w:t>Yes</w:t>
+              <w:t>Ewe</w:t>
             </w:r>
           </w:p>
         </w:tc>
@@ -679,7 +679,7 @@
               <w:pStyle w:val="P68B1DB1-Normal4"/>
             </w:pPr>
             <w:r>
-              <w:t>No</w:t>
+              <w:t>Hayi</w:t>
             </w:r>
           </w:p>
         </w:tc>

</xml_diff>